<commit_message>
Modified template Word document
</commit_message>
<xml_diff>
--- a/Find-and-Replace/Replace-pattern-text-with-normal-text/.NET-Standard/Replace-pattern-text-with-normal-text/Template.docx
+++ b/Find-and-Replace/Replace-pattern-text-with-normal-text/.NET-Standard/Replace-pattern-text-with-normal-text/Template.docx
@@ -12,28 +12,7 @@
           <w:rFonts w:ascii="Calibri" w:eastAsia="Calibri" w:hAnsi="Calibri" w:cs="Calibri"/>
           <w:sz w:val="36"/>
         </w:rPr>
-        <w:t xml:space="preserve">Adventure Works </w:t>
-      </w:r>
-      <w:r>
-        <w:rPr>
-          <w:rFonts w:ascii="Calibri" w:eastAsia="Calibri" w:hAnsi="Calibri" w:cs="Calibri"/>
-          <w:sz w:val="36"/>
-        </w:rPr>
-        <w:t>{</w:t>
-      </w:r>
-      <w:r>
-        <w:rPr>
-          <w:rFonts w:ascii="Calibri" w:eastAsia="Calibri" w:hAnsi="Calibri" w:cs="Calibri"/>
-          <w:sz w:val="36"/>
-        </w:rPr>
-        <w:t>Cycle</w:t>
-      </w:r>
-      <w:r>
-        <w:rPr>
-          <w:rFonts w:ascii="Calibri" w:eastAsia="Calibri" w:hAnsi="Calibri" w:cs="Calibri"/>
-          <w:sz w:val="36"/>
-        </w:rPr>
-        <w:t>}</w:t>
+        <w:t>Adventure Works Cycle</w:t>
       </w:r>
     </w:p>
     <w:p>
@@ -54,11 +33,16 @@
         <w:t>}</w:t>
       </w:r>
       <w:r>
-        <w:t>, the fictitious company on which the AdventureWorks sample databases are based, is a large, multinational manufacturing company. The company manufactures and sells metal and composite bi</w:t>
+        <w:t xml:space="preserve">, the fictitious company on which the AdventureWorks sample databases are based, is a large, multinational manufacturing company. The company manufactures and sells metal and composite </w:t>
+      </w:r>
+      <w:proofErr w:type="gramStart"/>
+      <w:r>
+        <w:t>bi</w:t>
       </w:r>
       <w:r>
         <w:t>{</w:t>
       </w:r>
+      <w:proofErr w:type="gramEnd"/>
       <w:r>
         <w:t>Cycle</w:t>
       </w:r>
@@ -66,7 +50,15 @@
         <w:t>}</w:t>
       </w:r>
       <w:r>
-        <w:t xml:space="preserve"> to North American, European and Asian commercial markets. While its base operation is located in Bothell, Washington with 290 employees, several regional sales teams are located throughout their market base.</w:t>
+        <w:t xml:space="preserve"> to North American, European and Asian commercial markets. While its base operation </w:t>
+      </w:r>
+      <w:proofErr w:type="gramStart"/>
+      <w:r>
+        <w:t>is located in</w:t>
+      </w:r>
+      <w:proofErr w:type="gramEnd"/>
+      <w:r>
+        <w:t xml:space="preserve"> Bothell, Washington with 290 employees, several regional sales teams are located throughout their market base.</w:t>
       </w:r>
     </w:p>
     <w:p>

</xml_diff>